<commit_message>
ajout de la version  disponible sur le drive
</commit_message>
<xml_diff>
--- a/Glitch the story.docx
+++ b/Glitch the story.docx
@@ -8,18 +8,33 @@
       </w:r>
     </w:p>
     <w:p>
-      <w:r>
-        <w:t xml:space="preserve">faire de ce bâtiment un établissement respecté </w:t>
-      </w:r>
-    </w:p>
-    <w:p>
-      <w:r>
-        <w:t xml:space="preserve">où les habitants de la ville viennent boire et </w:t>
-      </w:r>
-    </w:p>
-    <w:p>
-      <w:r>
-        <w:t>se rencontrer.</w:t>
+      <w:proofErr w:type="gramStart"/>
+      <w:r>
+        <w:t>faire</w:t>
+      </w:r>
+      <w:proofErr w:type="gramEnd"/>
+      <w:r>
+        <w:t xml:space="preserve"> de ce bâtiment un établissement respecté </w:t>
+      </w:r>
+    </w:p>
+    <w:p>
+      <w:proofErr w:type="gramStart"/>
+      <w:r>
+        <w:t>où</w:t>
+      </w:r>
+      <w:proofErr w:type="gramEnd"/>
+      <w:r>
+        <w:t xml:space="preserve"> les habitants de la ville viennent boire et </w:t>
+      </w:r>
+    </w:p>
+    <w:p>
+      <w:proofErr w:type="gramStart"/>
+      <w:r>
+        <w:t>se</w:t>
+      </w:r>
+      <w:proofErr w:type="gramEnd"/>
+      <w:r>
+        <w:t xml:space="preserve"> rencontrer.</w:t>
       </w:r>
     </w:p>
     <w:p>
@@ -28,18 +43,44 @@
       </w:r>
     </w:p>
     <w:p>
-      <w:r>
-        <w:t>gargote, \.de toutes ces journées interminables</w:t>
-      </w:r>
-    </w:p>
-    <w:p>
-      <w:r>
-        <w:t>passées à travailler pour rembourser mon prêt, \.</w:t>
-      </w:r>
-    </w:p>
-    <w:p>
-      <w:r>
-        <w:t>mais finalement,\. j'y suis arrivé.</w:t>
+      <w:proofErr w:type="gramStart"/>
+      <w:r>
+        <w:t>gargote</w:t>
+      </w:r>
+      <w:proofErr w:type="gramEnd"/>
+      <w:r>
+        <w:t>, \.de toutes ces journées interminables</w:t>
+      </w:r>
+    </w:p>
+    <w:p>
+      <w:proofErr w:type="gramStart"/>
+      <w:r>
+        <w:t>passées</w:t>
+      </w:r>
+      <w:proofErr w:type="gramEnd"/>
+      <w:r>
+        <w:t xml:space="preserve"> à travailler pour rembourser mon prêt, \.</w:t>
+      </w:r>
+    </w:p>
+    <w:p>
+      <w:r>
+        <w:t>mais finalement</w:t>
+      </w:r>
+      <w:proofErr w:type="gramStart"/>
+      <w:r>
+        <w:t>,\</w:t>
+      </w:r>
+      <w:proofErr w:type="gramEnd"/>
+      <w:r>
+        <w:t xml:space="preserve">. </w:t>
+      </w:r>
+      <w:proofErr w:type="gramStart"/>
+      <w:r>
+        <w:t>j'y</w:t>
+      </w:r>
+      <w:proofErr w:type="gramEnd"/>
+      <w:r>
+        <w:t xml:space="preserve"> suis arrivé.</w:t>
       </w:r>
     </w:p>
     <w:p>
@@ -48,13 +89,23 @@
       </w:r>
     </w:p>
     <w:p>
-      <w:r>
-        <w:t xml:space="preserve">j'entends déjà les clients affluer. \.\.Il est temps </w:t>
-      </w:r>
-    </w:p>
-    <w:p>
-      <w:r>
-        <w:t>de se mettre au travail!</w:t>
+      <w:proofErr w:type="gramStart"/>
+      <w:r>
+        <w:t>j'entends</w:t>
+      </w:r>
+      <w:proofErr w:type="gramEnd"/>
+      <w:r>
+        <w:t xml:space="preserve"> déjà les clients affluer. \.\.Il est temps </w:t>
+      </w:r>
+    </w:p>
+    <w:p>
+      <w:proofErr w:type="gramStart"/>
+      <w:r>
+        <w:t>de</w:t>
+      </w:r>
+      <w:proofErr w:type="gramEnd"/>
+      <w:r>
+        <w:t xml:space="preserve"> se mettre au travail!</w:t>
       </w:r>
     </w:p>
     <w:p>
@@ -63,8 +114,13 @@
       </w:r>
     </w:p>
     <w:p>
-      <w:r>
-        <w:t>d'économies pour prendre une retraite bien mérité.\.\.</w:t>
+      <w:proofErr w:type="gramStart"/>
+      <w:r>
+        <w:t>d'économies</w:t>
+      </w:r>
+      <w:proofErr w:type="gramEnd"/>
+      <w:r>
+        <w:t xml:space="preserve"> pour prendre une retraite bien mérité.\.\.</w:t>
       </w:r>
     </w:p>
     <w:p>
@@ -73,8 +129,13 @@
       </w:r>
     </w:p>
     <w:p>
-      <w:r>
-        <w:t>manquera...</w:t>
+      <w:proofErr w:type="gramStart"/>
+      <w:r>
+        <w:t>manquera</w:t>
+      </w:r>
+      <w:proofErr w:type="gramEnd"/>
+      <w:r>
+        <w:t>...</w:t>
       </w:r>
     </w:p>
     <w:p>
@@ -125,7 +186,15 @@
     </w:p>
     <w:p>
       <w:r>
-        <w:t xml:space="preserve"> cet ivrogne. </w:t>
+        <w:t xml:space="preserve"> </w:t>
+      </w:r>
+      <w:proofErr w:type="gramStart"/>
+      <w:r>
+        <w:t>cet</w:t>
+      </w:r>
+      <w:proofErr w:type="gramEnd"/>
+      <w:r>
+        <w:t xml:space="preserve"> ivrogne. </w:t>
       </w:r>
       <w:r>
         <w:t>\.\.</w:t>
@@ -135,8 +204,13 @@
       </w:r>
     </w:p>
     <w:p>
-      <w:r>
-        <w:t xml:space="preserve">nécessaire à assouvir son vice, </w:t>
+      <w:proofErr w:type="gramStart"/>
+      <w:r>
+        <w:t>nécessaire</w:t>
+      </w:r>
+      <w:proofErr w:type="gramEnd"/>
+      <w:r>
+        <w:t xml:space="preserve"> à assouvir son vice, </w:t>
       </w:r>
       <w:r>
         <w:t>\.</w:t>
@@ -149,8 +223,13 @@
       </w:r>
     </w:p>
     <w:p>
-      <w:r>
-        <w:t>bah, peu m’importe. \. Au final j’ai une vie tranquille, \.</w:t>
+      <w:proofErr w:type="gramStart"/>
+      <w:r>
+        <w:t>bah</w:t>
+      </w:r>
+      <w:proofErr w:type="gramEnd"/>
+      <w:r>
+        <w:t>, peu m’importe. \. Au final j’ai une vie tranquille, \.</w:t>
       </w:r>
     </w:p>
     <w:p>
@@ -159,13 +238,23 @@
       </w:r>
     </w:p>
     <w:p>
-      <w:r>
-        <w:t>leur consacrer. \.\.On peut dire que je suis heureux, \.</w:t>
-      </w:r>
-    </w:p>
-    <w:p>
-      <w:r>
-        <w:t>oui il n’y a pas d’autres mot</w:t>
+      <w:proofErr w:type="gramStart"/>
+      <w:r>
+        <w:t>leur</w:t>
+      </w:r>
+      <w:proofErr w:type="gramEnd"/>
+      <w:r>
+        <w:t xml:space="preserve"> consacrer. \.\.On peut dire que je suis heureux, \.</w:t>
+      </w:r>
+    </w:p>
+    <w:p>
+      <w:proofErr w:type="gramStart"/>
+      <w:r>
+        <w:t>oui</w:t>
+      </w:r>
+      <w:proofErr w:type="gramEnd"/>
+      <w:r>
+        <w:t xml:space="preserve"> il n’y a pas d’autres mot</w:t>
       </w:r>
       <w:r>
         <w:t>s</w:t>
@@ -201,8 +290,13 @@
       </w:r>
     </w:p>
     <w:p>
-      <w:r>
-        <w:t>Ouch \|</w:t>
+      <w:proofErr w:type="spellStart"/>
+      <w:r>
+        <w:t>Ouch</w:t>
+      </w:r>
+      <w:proofErr w:type="spellEnd"/>
+      <w:r>
+        <w:t xml:space="preserve"> \|</w:t>
       </w:r>
     </w:p>
     <w:p>
@@ -221,28 +315,59 @@
       </w:r>
     </w:p>
     <w:p>
-      <w:r>
-        <w:t xml:space="preserve">je songe à trouver un repreneur pour mon </w:t>
-      </w:r>
-    </w:p>
-    <w:p>
-      <w:r>
-        <w:t>établissement. Certes il n’est pas encore temps, \.</w:t>
-      </w:r>
-    </w:p>
-    <w:p>
-      <w:r>
-        <w:t xml:space="preserve">mais quand le jour viendra il faudra que l’entreprise </w:t>
-      </w:r>
-    </w:p>
-    <w:p>
-      <w:r>
-        <w:t>de ma vie perdure. \.\.Cette ville est petite et il serait</w:t>
-      </w:r>
-    </w:p>
-    <w:p>
-      <w:r>
-        <w:t>regrettable que sa seul auberge ferme ses portes.</w:t>
+      <w:proofErr w:type="gramStart"/>
+      <w:r>
+        <w:t>je</w:t>
+      </w:r>
+      <w:proofErr w:type="gramEnd"/>
+      <w:r>
+        <w:t xml:space="preserve"> songe à trouver un repreneur pour mon </w:t>
+      </w:r>
+    </w:p>
+    <w:p>
+      <w:proofErr w:type="gramStart"/>
+      <w:r>
+        <w:t>établissement</w:t>
+      </w:r>
+      <w:proofErr w:type="gramEnd"/>
+      <w:r>
+        <w:t>. Certes il n’est pas encore temps, \.</w:t>
+      </w:r>
+    </w:p>
+    <w:p>
+      <w:proofErr w:type="gramStart"/>
+      <w:r>
+        <w:t>mais</w:t>
+      </w:r>
+      <w:proofErr w:type="gramEnd"/>
+      <w:r>
+        <w:t xml:space="preserve"> quand le jour viendra il faudra que l’entreprise </w:t>
+      </w:r>
+    </w:p>
+    <w:p>
+      <w:proofErr w:type="gramStart"/>
+      <w:r>
+        <w:t>de</w:t>
+      </w:r>
+      <w:proofErr w:type="gramEnd"/>
+      <w:r>
+        <w:t xml:space="preserve"> ma vie perdure. \.\.Cette ville est petite et il serait</w:t>
+      </w:r>
+    </w:p>
+    <w:p>
+      <w:proofErr w:type="gramStart"/>
+      <w:r>
+        <w:t>regrettable</w:t>
+      </w:r>
+      <w:proofErr w:type="gramEnd"/>
+      <w:r>
+        <w:t xml:space="preserve"> que sa seul</w:t>
+      </w:r>
+      <w:r>
+        <w:t>e</w:t>
+      </w:r>
+      <w:r>
+        <w:t xml:space="preserve"> auberge ferme ses portes.</w:t>
       </w:r>
     </w:p>
     <w:p>
@@ -291,23 +416,46 @@
       </w:r>
     </w:p>
     <w:p>
-      <w:r>
-        <w:t>être encore plus rond. En fait il est même diablement</w:t>
-      </w:r>
-    </w:p>
-    <w:p>
-      <w:r>
-        <w:t>constant dans ses paroles quand il s’agit de demander</w:t>
-      </w:r>
-    </w:p>
-    <w:p>
-      <w:r>
-        <w:t>sa bibine.</w:t>
-      </w:r>
-    </w:p>
-    <w:p>
-      <w:r>
-        <w:t>D’ailleurs je suis probablement pas mieux que lui…</w:t>
+      <w:proofErr w:type="gramStart"/>
+      <w:r>
+        <w:t>être</w:t>
+      </w:r>
+      <w:proofErr w:type="gramEnd"/>
+      <w:r>
+        <w:t xml:space="preserve"> encore plus rond. En fait il est même diablement</w:t>
+      </w:r>
+    </w:p>
+    <w:p>
+      <w:proofErr w:type="gramStart"/>
+      <w:r>
+        <w:t>constant</w:t>
+      </w:r>
+      <w:proofErr w:type="gramEnd"/>
+      <w:r>
+        <w:t xml:space="preserve"> dans ses paroles quand il s’agit de demander</w:t>
+      </w:r>
+    </w:p>
+    <w:p>
+      <w:proofErr w:type="gramStart"/>
+      <w:r>
+        <w:t>sa</w:t>
+      </w:r>
+      <w:proofErr w:type="gramEnd"/>
+      <w:r>
+        <w:t xml:space="preserve"> bibine.</w:t>
+      </w:r>
+    </w:p>
+    <w:p>
+      <w:r>
+        <w:t xml:space="preserve">D’ailleurs </w:t>
+      </w:r>
+      <w:proofErr w:type="gramStart"/>
+      <w:r>
+        <w:t>je suis</w:t>
+      </w:r>
+      <w:proofErr w:type="gramEnd"/>
+      <w:r>
+        <w:t xml:space="preserve"> probablement pas mieux que lui…</w:t>
       </w:r>
     </w:p>
     <w:p>
@@ -336,8 +484,13 @@
       </w:r>
     </w:p>
     <w:p>
-      <w:r>
-        <w:t>Ouch \|</w:t>
+      <w:proofErr w:type="spellStart"/>
+      <w:r>
+        <w:t>Ouch</w:t>
+      </w:r>
+      <w:proofErr w:type="spellEnd"/>
+      <w:r>
+        <w:t xml:space="preserve"> \|</w:t>
       </w:r>
     </w:p>
     <w:p>
@@ -348,7 +501,15 @@
     </w:p>
     <w:p>
       <w:r>
-        <w:t xml:space="preserve">*le vieux carl bug, puis disparaît de l’écran sans </w:t>
+        <w:t xml:space="preserve">*le vieux </w:t>
+      </w:r>
+      <w:proofErr w:type="spellStart"/>
+      <w:r>
+        <w:t>carl</w:t>
+      </w:r>
+      <w:proofErr w:type="spellEnd"/>
+      <w:r>
+        <w:t xml:space="preserve"> bug, puis disparaît de l’écran sans </w:t>
       </w:r>
       <w:r>
         <w:t>aucune autre an</w:t>
@@ -362,12 +523,26 @@
     </w:p>
     <w:p>
       <w:r>
-        <w:t>*elipse temporel (changement du ton vers nuit, bug, changement du ton vers PM, puis vers nuit à nouveau)*</w:t>
-      </w:r>
-    </w:p>
-    <w:p>
-      <w:r>
-        <w:t>*le jeu est perdu, presque autant que l’aubergiste : explication, le virus (à faire plus tard. I’M YOU FATHER BITCH)*</w:t>
+        <w:t>*</w:t>
+      </w:r>
+      <w:proofErr w:type="spellStart"/>
+      <w:r>
+        <w:t>elipse</w:t>
+      </w:r>
+      <w:proofErr w:type="spellEnd"/>
+      <w:r>
+        <w:t xml:space="preserve"> temporel (changement du ton vers nuit, bug, changement du ton vers PM, puis vers nuit à nouveau)*</w:t>
+      </w:r>
+    </w:p>
+    <w:p>
+      <w:r>
+        <w:t>*le jeu est perdu, presque autant que l’aubergiste : explication, le virus (à faire plus tard. I’M YOU FATHER</w:t>
+      </w:r>
+      <w:r>
+        <w:t> ! I MADE YOU !</w:t>
+      </w:r>
+      <w:r>
+        <w:t xml:space="preserve"> BITCH)*</w:t>
       </w:r>
     </w:p>
     <w:p>
@@ -377,12 +552,33 @@
     </w:p>
     <w:p>
       <w:r>
-        <w:t>vu l’heure \..\..\..\. D’ailleurs quelle heure est-il ?</w:t>
-      </w:r>
-    </w:p>
-    <w:p>
-      <w:r>
-        <w:t>je \.\. je devrais aller me coucher. \.\. Allons à l’étage</w:t>
+        <w:t>vu l’heure \</w:t>
+      </w:r>
+      <w:proofErr w:type="gramStart"/>
+      <w:r>
+        <w:t>..</w:t>
+      </w:r>
+      <w:proofErr w:type="gramEnd"/>
+      <w:r>
+        <w:t>\..\..\. D’ailleurs quelle heure est-il ?</w:t>
+      </w:r>
+    </w:p>
+    <w:p>
+      <w:proofErr w:type="gramStart"/>
+      <w:r>
+        <w:t>je</w:t>
+      </w:r>
+      <w:proofErr w:type="gramEnd"/>
+      <w:r>
+        <w:t xml:space="preserve"> \.\. </w:t>
+      </w:r>
+      <w:proofErr w:type="gramStart"/>
+      <w:r>
+        <w:t>je</w:t>
+      </w:r>
+      <w:proofErr w:type="gramEnd"/>
+      <w:r>
+        <w:t xml:space="preserve"> devrais aller me coucher. \.\. Allons à l’étage</w:t>
       </w:r>
     </w:p>
     <w:p>
@@ -391,8 +587,13 @@
       </w:r>
     </w:p>
     <w:p>
-      <w:r>
-        <w:t>Qu...\. Quel est cet endroit ?</w:t>
+      <w:proofErr w:type="spellStart"/>
+      <w:r>
+        <w:t>Qu</w:t>
+      </w:r>
+      <w:proofErr w:type="spellEnd"/>
+      <w:r>
+        <w:t>...\. Quel est cet endroit ?</w:t>
       </w:r>
     </w:p>
     <w:p>
@@ -438,7 +639,15 @@
     </w:p>
     <w:p>
       <w:r>
-        <w:t>SAUVEGARDE DES DONNEES EN COURS\..\..\..\.</w:t>
+        <w:t>SAUVEGARDE DES DONNEES EN COURS\</w:t>
+      </w:r>
+      <w:proofErr w:type="gramStart"/>
+      <w:r>
+        <w:t>..</w:t>
+      </w:r>
+      <w:proofErr w:type="gramEnd"/>
+      <w:r>
+        <w:t>\..\..\.</w:t>
       </w:r>
     </w:p>
     <w:p>
@@ -470,6 +679,11 @@
     </w:p>
     <w:p>
       <w:r>
+        <w:t>LA CONFIGURATION EST MAINTEANT REGLE SUR « DEBUG »</w:t>
+      </w:r>
+    </w:p>
+    <w:p>
+      <w:r>
         <w:t>CONFIRMER L’EXTINCTION (oui/non)</w:t>
       </w:r>
     </w:p>
@@ -480,46 +694,260 @@
     </w:p>
     <w:p>
       <w:r>
-        <w:t>*le joueur est libre, au bout de 5s le système part en cacahouette, des bit aléatoires s’affichent à l’écran. Le message « </w:t>
-      </w:r>
-      <w:r>
-        <w:t xml:space="preserve">/ !\ SAUVEGARDE CORROMPU </w:t>
-      </w:r>
-      <w:r>
-        <w:t>/ !\</w:t>
+        <w:t xml:space="preserve">*le joueur est libre, au bout de 5s le système part en </w:t>
+      </w:r>
+      <w:r>
+        <w:t>cacahouètes</w:t>
+      </w:r>
+      <w:r>
+        <w:t xml:space="preserve">, des </w:t>
+      </w:r>
+      <w:proofErr w:type="gramStart"/>
+      <w:r>
+        <w:t>bit</w:t>
+      </w:r>
+      <w:proofErr w:type="gramEnd"/>
+      <w:r>
+        <w:t xml:space="preserve"> aléatoires s’affichent à l’écran. Le message « </w:t>
+      </w:r>
+      <w:r>
+        <w:t xml:space="preserve">/ !\ SAUVEGARDE CORROMPU / !\ </w:t>
+      </w:r>
+      <w:r>
+        <w:t>» s’affiche (indice au joueur) et le jeu crash. Une sauvegarde est présente pour la suite du jeu*</w:t>
+      </w:r>
+    </w:p>
+    <w:p>
+      <w:r>
+        <w:t xml:space="preserve">*retour au bar, </w:t>
+      </w:r>
+      <w:r>
+        <w:t xml:space="preserve">le vieux </w:t>
+      </w:r>
+      <w:proofErr w:type="spellStart"/>
+      <w:r>
+        <w:t>carl</w:t>
+      </w:r>
+      <w:proofErr w:type="spellEnd"/>
+      <w:r>
+        <w:t xml:space="preserve"> est </w:t>
+      </w:r>
+      <w:proofErr w:type="spellStart"/>
+      <w:r>
+        <w:t>glitché</w:t>
+      </w:r>
+      <w:proofErr w:type="spellEnd"/>
+      <w:r>
+        <w:t>, le tavernier se souvient de tout jusqu’à « mise en quarantaine du système »</w:t>
+      </w:r>
+    </w:p>
+    <w:p>
+      <w:r>
+        <w:t xml:space="preserve">*énigme 1 : boit ! </w:t>
+      </w:r>
+      <w:proofErr w:type="gramStart"/>
+      <w:r>
+        <w:t>boit</w:t>
+      </w:r>
+      <w:proofErr w:type="gramEnd"/>
+      <w:r>
+        <w:t xml:space="preserve"> ! </w:t>
+      </w:r>
+      <w:proofErr w:type="gramStart"/>
+      <w:r>
+        <w:t>boit</w:t>
+      </w:r>
+      <w:proofErr w:type="gramEnd"/>
+      <w:r>
+        <w:t> !</w:t>
+      </w:r>
+      <w:r>
+        <w:t>*</w:t>
+      </w:r>
+    </w:p>
+    <w:p>
+      <w:r>
+        <w:t>TODO</w:t>
+      </w:r>
+      <w:r>
+        <w:t> : introduction du joueur</w:t>
+      </w:r>
+      <w:r>
+        <w:t>, réalisation de la condition de PNJ du tavernier (ou en tout cas du fait que son monde est faux). Enigme à base d’</w:t>
+      </w:r>
+      <w:proofErr w:type="spellStart"/>
+      <w:r>
+        <w:t>overflow</w:t>
+      </w:r>
+      <w:proofErr w:type="spellEnd"/>
+      <w:r>
+        <w:t>. Voir comment on fait ça</w:t>
+      </w:r>
+    </w:p>
+    <w:p>
+      <w:r>
+        <w:lastRenderedPageBreak/>
+        <w:t xml:space="preserve">Le joueur sert </w:t>
+      </w:r>
+      <w:proofErr w:type="spellStart"/>
+      <w:r>
+        <w:t>carl</w:t>
+      </w:r>
+      <w:proofErr w:type="spellEnd"/>
+      <w:r>
+        <w:t xml:space="preserve">, le stock restant de bibine diminue à chaque service, le nombre de bouteille de bibine à l’écran diminue au fur et à mesure. Une fois à zéro bouteille visible, servir </w:t>
+      </w:r>
+      <w:proofErr w:type="spellStart"/>
+      <w:r>
+        <w:t>carl</w:t>
+      </w:r>
+      <w:proofErr w:type="spellEnd"/>
+      <w:r>
+        <w:t xml:space="preserve"> fait </w:t>
+      </w:r>
+      <w:proofErr w:type="spellStart"/>
+      <w:r>
+        <w:t>spawn</w:t>
+      </w:r>
+      <w:proofErr w:type="spellEnd"/>
+      <w:r>
+        <w:t xml:space="preserve"> des bouteille</w:t>
+      </w:r>
+      <w:r>
+        <w:t>s</w:t>
       </w:r>
       <w:r>
         <w:t xml:space="preserve"> </w:t>
       </w:r>
-      <w:r>
-        <w:t>» s’affiche (indice au joueur) et le jeu crash. Une sauvegarde est présente pour la suite du jeu*</w:t>
-      </w:r>
-    </w:p>
-    <w:p>
-      <w:r>
-        <w:t xml:space="preserve">*retour au bar, </w:t>
-      </w:r>
-      <w:r>
-        <w:t>le vieux carl est glitché, le tavernier se souvient de tout jusqu’à « mise en quarantaine du système »</w:t>
-      </w:r>
-    </w:p>
-    <w:p>
-      <w:r>
-        <w:t>*énigme 1 : boit ! boit ! boit !</w:t>
-      </w:r>
-      <w:r>
+      <w:proofErr w:type="spellStart"/>
+      <w:r>
+        <w:t>glitché</w:t>
+      </w:r>
+      <w:proofErr w:type="spellEnd"/>
+      <w:r>
+        <w:t xml:space="preserve"> absolument partout (</w:t>
+      </w:r>
+      <w:proofErr w:type="spellStart"/>
+      <w:r>
+        <w:t>underflow</w:t>
+      </w:r>
+      <w:proofErr w:type="spellEnd"/>
+      <w:r>
+        <w:t xml:space="preserve"> sur non signé).</w:t>
+      </w:r>
+      <w:r>
+        <w:t xml:space="preserve">Servir </w:t>
+      </w:r>
+      <w:proofErr w:type="spellStart"/>
+      <w:r>
+        <w:t>carl</w:t>
+      </w:r>
+      <w:proofErr w:type="spellEnd"/>
+      <w:r>
+        <w:t xml:space="preserve"> une bouteille </w:t>
+      </w:r>
+      <w:proofErr w:type="spellStart"/>
+      <w:r>
+        <w:t>glitché</w:t>
+      </w:r>
+      <w:proofErr w:type="spellEnd"/>
+      <w:r>
+        <w:t xml:space="preserve"> le rendra </w:t>
+      </w:r>
+      <w:proofErr w:type="spellStart"/>
+      <w:r>
+        <w:t>glitché</w:t>
+      </w:r>
+      <w:proofErr w:type="spellEnd"/>
+      <w:r>
+        <w:t xml:space="preserve"> de manière permanente et passer au travers permettra d’acquérir la compétence « boire » (à la suite d’un mini jeu si besoin)</w:t>
+      </w:r>
+    </w:p>
+    <w:p>
+      <w:pPr>
+        <w:rPr>
+          <w:lang w:val="en-US"/>
+        </w:rPr>
+      </w:pPr>
+      <w:r>
+        <w:rPr>
+          <w:lang w:val="en-US"/>
+        </w:rPr>
         <w:t>*</w:t>
       </w:r>
-    </w:p>
-    <w:p>
-      <w:r>
-        <w:t>TODO</w:t>
-      </w:r>
-      <w:r>
-        <w:t> : introduction du joueur</w:t>
-      </w:r>
-      <w:r>
-        <w:t>, réalisation de la condition de PNJ du tavernier (ou en tout cas du fait que son monde est faux). Enigme à base d’overflow. Voir comment on fait ça</w:t>
+      <w:proofErr w:type="spellStart"/>
+      <w:r>
+        <w:rPr>
+          <w:lang w:val="en-US"/>
+        </w:rPr>
+        <w:t>énigme</w:t>
+      </w:r>
+      <w:proofErr w:type="spellEnd"/>
+      <w:r>
+        <w:rPr>
+          <w:lang w:val="en-US"/>
+        </w:rPr>
+        <w:t xml:space="preserve"> </w:t>
+      </w:r>
+      <w:proofErr w:type="gramStart"/>
+      <w:r>
+        <w:rPr>
+          <w:lang w:val="en-US"/>
+        </w:rPr>
+        <w:t>2 :</w:t>
+      </w:r>
+      <w:proofErr w:type="gramEnd"/>
+      <w:r>
+        <w:rPr>
+          <w:lang w:val="en-US"/>
+        </w:rPr>
+        <w:t xml:space="preserve"> you can’t do that kid</w:t>
+      </w:r>
+      <w:r>
+        <w:rPr>
+          <w:lang w:val="en-US"/>
+        </w:rPr>
+        <w:t>*</w:t>
+      </w:r>
+    </w:p>
+    <w:p>
+      <w:r>
+        <w:t xml:space="preserve">Introduire la mécanique de “passer une </w:t>
+      </w:r>
+      <w:proofErr w:type="spellStart"/>
+      <w:r>
+        <w:t>enigme</w:t>
+      </w:r>
+      <w:proofErr w:type="spellEnd"/>
+      <w:r>
+        <w:t xml:space="preserve"> impossible” en demandant l’aide du virus, introduction par la m</w:t>
+      </w:r>
+      <w:r>
+        <w:t xml:space="preserve">ême du virus sous la forme d’une voix, </w:t>
+      </w:r>
+      <w:proofErr w:type="spellStart"/>
+      <w:r>
+        <w:t>chara</w:t>
+      </w:r>
+      <w:proofErr w:type="spellEnd"/>
+      <w:r>
+        <w:t xml:space="preserve"> design pour plus tard mais un truc bien </w:t>
+      </w:r>
+      <w:proofErr w:type="spellStart"/>
+      <w:r>
+        <w:t>creepy</w:t>
+      </w:r>
+      <w:proofErr w:type="spellEnd"/>
+      <w:r>
+        <w:t xml:space="preserve"> de </w:t>
+      </w:r>
+      <w:proofErr w:type="spellStart"/>
+      <w:r>
+        <w:t>pref</w:t>
+      </w:r>
+      <w:proofErr w:type="spellEnd"/>
+      <w:r>
+        <w:t>. Le but est de rendre le joueur pénétrable pour obtenir la capacité « explorer ». Si cette mécanique doit exister elle doit être introduite expliquant le changement de plan par rapport à l’idée initiale pour cette énigme</w:t>
       </w:r>
       <w:bookmarkStart w:id="0" w:name="_GoBack"/>
       <w:bookmarkEnd w:id="0"/>

</xml_diff>

<commit_message>
ajout des énigmes du jour 4, TODO: script du jour 4
</commit_message>
<xml_diff>
--- a/Glitch the story.docx
+++ b/Glitch the story.docx
@@ -618,11 +618,17 @@
     </w:p>
     <w:p>
       <w:r>
+        <w:t xml:space="preserve">DANGER </w:t>
+      </w:r>
+      <w:r>
         <w:t>ANTIVIRUS DESACTIVE</w:t>
       </w:r>
     </w:p>
     <w:p>
       <w:r>
+        <w:t xml:space="preserve">DANGER </w:t>
+      </w:r>
+      <w:r>
         <w:t>LOG SYSTEME DESACTIVE</w:t>
       </w:r>
     </w:p>
@@ -785,6 +791,7 @@
       </w:r>
     </w:p>
     <w:p>
+      <w:bookmarkStart w:id="0" w:name="_GoBack"/>
       <w:r>
         <w:lastRenderedPageBreak/>
         <w:t xml:space="preserve">Le joueur sert </w:t>
@@ -949,7 +956,6 @@
       <w:r>
         <w:t>. Le but est de rendre le joueur pénétrable pour obtenir la capacité « explorer ». Si cette mécanique doit exister elle doit être introduite expliquant le changement de plan par rapport à l’idée initiale pour cette énigme</w:t>
       </w:r>
-      <w:bookmarkStart w:id="0" w:name="_GoBack"/>
       <w:bookmarkEnd w:id="0"/>
     </w:p>
     <w:sectPr>

</xml_diff>